<commit_message>
snow bulletin and ExtendedTask tweaks.
</commit_message>
<xml_diff>
--- a/inst/rmd/style_template_snowbull_en.docx
+++ b/inst/rmd/style_template_snowbull_en.docx
@@ -6432,21 +6432,23 @@
   <w:style w:type="paragraph" w:customStyle="1" w:styleId="tblnotes">
     <w:name w:val="tbl_notes"/>
     <w:basedOn w:val="Normal"/>
+    <w:next w:val="Normal"/>
     <w:link w:val="tblnotesChar"/>
     <w:qFormat/>
-    <w:rsid w:val="00C61FB6"/>
+    <w:rsid w:val="00107F05"/>
+    <w:pPr>
+      <w:spacing w:after="0"/>
+    </w:pPr>
     <w:rPr>
-      <w:rFonts w:asciiTheme="majorHAnsi" w:hAnsiTheme="majorHAnsi"/>
       <w:b/>
       <w:color w:val="1B3843" w:themeColor="accent1" w:themeShade="BF"/>
-      <w:sz w:val="24"/>
     </w:rPr>
   </w:style>
   <w:style w:type="character" w:customStyle="1" w:styleId="tblnotesChar">
     <w:name w:val="tbl_notes Char"/>
     <w:basedOn w:val="Heading4Char"/>
     <w:link w:val="tblnotes"/>
-    <w:rsid w:val="00C61FB6"/>
+    <w:rsid w:val="00107F05"/>
     <w:rPr>
       <w:rFonts w:asciiTheme="majorHAnsi" w:eastAsiaTheme="majorEastAsia" w:hAnsiTheme="majorHAnsi" w:cstheme="majorBidi"/>
       <w:b/>

</xml_diff>